<commit_message>
Added snippets of code and their description
</commit_message>
<xml_diff>
--- a/Project3/Haq_Project3_Report.docx
+++ b/Project3/Haq_Project3_Report.docx
@@ -325,17 +325,7 @@
           <w:sz w:val="32"/>
           <w:szCs w:val="32"/>
         </w:rPr>
-        <w:t xml:space="preserve">3 </w:t>
-      </w:r>
-      <w:r>
-        <w:rPr>
-          <w:rFonts w:cstheme="minorHAnsi"/>
-          <w:b/>
-          <w:bCs/>
-          <w:sz w:val="32"/>
-          <w:szCs w:val="32"/>
-        </w:rPr>
-        <w:t>Report</w:t>
+        <w:t>3 Report</w:t>
       </w:r>
     </w:p>
     <w:p>
@@ -538,11 +528,558 @@
         <w:t>As a result, we chose to use test files 02.e and 12.e in our program.</w:t>
       </w:r>
     </w:p>
+    <w:p/>
+    <w:p/>
+    <w:p/>
+    <w:p/>
+    <w:p/>
+    <w:p/>
+    <w:p/>
+    <w:p/>
+    <w:p/>
+    <w:p/>
+    <w:p/>
+    <w:p/>
+    <w:p/>
+    <w:p/>
+    <w:p/>
+    <w:p/>
+    <w:p/>
     <w:p>
       <w:pPr>
         <w:pStyle w:val="Heading1"/>
       </w:pPr>
       <w:r>
+        <w:lastRenderedPageBreak/>
+        <w:t xml:space="preserve">The </w:t>
+      </w:r>
+      <w:r>
+        <w:t>Code</w:t>
+      </w:r>
+    </w:p>
+    <w:p>
+      <w:r>
+        <w:t xml:space="preserve">We </w:t>
+      </w:r>
+      <w:r>
+        <w:t xml:space="preserve">used </w:t>
+      </w:r>
+      <w:r>
+        <w:t>aes_decode.cpp</w:t>
+      </w:r>
+      <w:r>
+        <w:t xml:space="preserve"> that was given with this project</w:t>
+      </w:r>
+      <w:r>
+        <w:t xml:space="preserve"> to implement brute force functionality. </w:t>
+      </w:r>
+    </w:p>
+    <w:p>
+      <w:r>
+        <w:t xml:space="preserve">Figure 1 contains variable declarations that we needed to implement functionalities to satisfy the requirements for this project. </w:t>
+      </w:r>
+    </w:p>
+    <w:p>
+      <w:r>
+        <w:rPr>
+          <w:noProof/>
+        </w:rPr>
+        <w:drawing>
+          <wp:inline distT="0" distB="0" distL="0" distR="0" wp14:anchorId="497B34DC" wp14:editId="24D522ED">
+            <wp:extent cx="5943600" cy="1604010"/>
+            <wp:effectExtent l="0" t="0" r="0" b="0"/>
+            <wp:docPr id="1" name="Picture 1"/>
+            <wp:cNvGraphicFramePr>
+              <a:graphicFrameLocks xmlns:a="http://schemas.openxmlformats.org/drawingml/2006/main" noChangeAspect="1"/>
+            </wp:cNvGraphicFramePr>
+            <a:graphic xmlns:a="http://schemas.openxmlformats.org/drawingml/2006/main">
+              <a:graphicData uri="http://schemas.openxmlformats.org/drawingml/2006/picture">
+                <pic:pic xmlns:pic="http://schemas.openxmlformats.org/drawingml/2006/picture">
+                  <pic:nvPicPr>
+                    <pic:cNvPr id="1" name=""/>
+                    <pic:cNvPicPr/>
+                  </pic:nvPicPr>
+                  <pic:blipFill>
+                    <a:blip r:embed="rId6"/>
+                    <a:stretch>
+                      <a:fillRect/>
+                    </a:stretch>
+                  </pic:blipFill>
+                  <pic:spPr>
+                    <a:xfrm>
+                      <a:off x="0" y="0"/>
+                      <a:ext cx="5943600" cy="1604010"/>
+                    </a:xfrm>
+                    <a:prstGeom prst="rect">
+                      <a:avLst/>
+                    </a:prstGeom>
+                  </pic:spPr>
+                </pic:pic>
+              </a:graphicData>
+            </a:graphic>
+          </wp:inline>
+        </w:drawing>
+      </w:r>
+    </w:p>
+    <w:p>
+      <w:pPr>
+        <w:jc w:val="center"/>
+        <w:rPr>
+          <w:b/>
+          <w:bCs/>
+        </w:rPr>
+      </w:pPr>
+      <w:r>
+        <w:rPr>
+          <w:b/>
+          <w:bCs/>
+        </w:rPr>
+        <w:t>Figure 1: Declaration of variables</w:t>
+      </w:r>
+    </w:p>
+    <w:p>
+      <w:r>
+        <w:t xml:space="preserve">Figure 2 contains opening encrypted file and the file that will contain recovered text. The last line of code contains “file1.close” was done to minimize the number of disk I/O. </w:t>
+      </w:r>
+    </w:p>
+    <w:p>
+      <w:r>
+        <w:rPr>
+          <w:noProof/>
+        </w:rPr>
+        <w:drawing>
+          <wp:inline distT="0" distB="0" distL="0" distR="0" wp14:anchorId="021ABDC8" wp14:editId="419C5377">
+            <wp:extent cx="4219575" cy="2121401"/>
+            <wp:effectExtent l="0" t="0" r="0" b="0"/>
+            <wp:docPr id="4" name="Picture 4"/>
+            <wp:cNvGraphicFramePr>
+              <a:graphicFrameLocks xmlns:a="http://schemas.openxmlformats.org/drawingml/2006/main" noChangeAspect="1"/>
+            </wp:cNvGraphicFramePr>
+            <a:graphic xmlns:a="http://schemas.openxmlformats.org/drawingml/2006/main">
+              <a:graphicData uri="http://schemas.openxmlformats.org/drawingml/2006/picture">
+                <pic:pic xmlns:pic="http://schemas.openxmlformats.org/drawingml/2006/picture">
+                  <pic:nvPicPr>
+                    <pic:cNvPr id="1" name=""/>
+                    <pic:cNvPicPr/>
+                  </pic:nvPicPr>
+                  <pic:blipFill>
+                    <a:blip r:embed="rId7"/>
+                    <a:stretch>
+                      <a:fillRect/>
+                    </a:stretch>
+                  </pic:blipFill>
+                  <pic:spPr>
+                    <a:xfrm>
+                      <a:off x="0" y="0"/>
+                      <a:ext cx="4456147" cy="2240338"/>
+                    </a:xfrm>
+                    <a:prstGeom prst="rect">
+                      <a:avLst/>
+                    </a:prstGeom>
+                  </pic:spPr>
+                </pic:pic>
+              </a:graphicData>
+            </a:graphic>
+          </wp:inline>
+        </w:drawing>
+      </w:r>
+    </w:p>
+    <w:p>
+      <w:pPr>
+        <w:jc w:val="center"/>
+        <w:rPr>
+          <w:b/>
+          <w:bCs/>
+        </w:rPr>
+      </w:pPr>
+      <w:r>
+        <w:rPr>
+          <w:b/>
+          <w:bCs/>
+        </w:rPr>
+        <w:t>Figure 2: File Input/Output</w:t>
+      </w:r>
+    </w:p>
+    <w:p/>
+    <w:p/>
+    <w:p/>
+    <w:p/>
+    <w:p/>
+    <w:p/>
+    <w:p/>
+    <w:p>
+      <w:r>
+        <w:lastRenderedPageBreak/>
+        <w:t>Figure 3 shows how exhaustive key search was implemented. First line of code is for the bonus points to record the running time of our program to find the correct key. Our nested for loops were used to check every character that we will use to brute force key.</w:t>
+      </w:r>
+      <w:r>
+        <w:t xml:space="preserve"> Each for loop goes through 36 times because this is the number of characters that will be used to implement exhaustive key search. Once we have a key that we want to try to decrypt the file, we will pass it into </w:t>
+      </w:r>
+      <w:proofErr w:type="spellStart"/>
+      <w:r>
+        <w:t>aes_decode</w:t>
+      </w:r>
+      <w:proofErr w:type="spellEnd"/>
+      <w:r>
+        <w:t xml:space="preserve"> function to </w:t>
+      </w:r>
+      <w:r>
+        <w:t>decode</w:t>
+      </w:r>
+      <w:r>
+        <w:t xml:space="preserve"> it. After that, the recovered text will be passed into </w:t>
+      </w:r>
+      <w:proofErr w:type="spellStart"/>
+      <w:r>
+        <w:t>percentageCalc</w:t>
+      </w:r>
+      <w:proofErr w:type="spellEnd"/>
+      <w:r>
+        <w:t xml:space="preserve"> function shown in Figure </w:t>
+      </w:r>
+      <w:r>
+        <w:t>5</w:t>
+      </w:r>
+      <w:r>
+        <w:t xml:space="preserve"> to check whether the recovered text file reached at least 90% of </w:t>
+      </w:r>
+      <w:r>
+        <w:t>standard alphanumeric English characters or basic punctuation</w:t>
+      </w:r>
+      <w:r>
+        <w:t xml:space="preserve">. If the recovered text does not reach 90%, then </w:t>
+      </w:r>
+      <w:r>
+        <w:t>recovered text is not the original plaintext and we have not successfully retrieved the right key.</w:t>
+      </w:r>
+      <w:r>
+        <w:t xml:space="preserve"> If it reaches 90%, then it means that we </w:t>
+      </w:r>
+      <w:r>
+        <w:t xml:space="preserve">have </w:t>
+      </w:r>
+      <w:r>
+        <w:t>recovered the key</w:t>
+      </w:r>
+      <w:r>
+        <w:t xml:space="preserve">. Given this, we will save the candidate key, </w:t>
+      </w:r>
+      <w:r>
+        <w:t>display the recovered text</w:t>
+      </w:r>
+      <w:r>
+        <w:t>, and end the loop</w:t>
+      </w:r>
+      <w:r>
+        <w:t>.</w:t>
+      </w:r>
+      <w:r>
+        <w:t xml:space="preserve"> </w:t>
+      </w:r>
+    </w:p>
+    <w:p>
+      <w:r>
+        <w:rPr>
+          <w:noProof/>
+        </w:rPr>
+        <w:drawing>
+          <wp:inline distT="0" distB="0" distL="0" distR="0" wp14:anchorId="47A5B54A" wp14:editId="42E62AC5">
+            <wp:extent cx="5943600" cy="4105275"/>
+            <wp:effectExtent l="0" t="0" r="0" b="9525"/>
+            <wp:docPr id="5" name="Picture 5"/>
+            <wp:cNvGraphicFramePr>
+              <a:graphicFrameLocks xmlns:a="http://schemas.openxmlformats.org/drawingml/2006/main" noChangeAspect="1"/>
+            </wp:cNvGraphicFramePr>
+            <a:graphic xmlns:a="http://schemas.openxmlformats.org/drawingml/2006/main">
+              <a:graphicData uri="http://schemas.openxmlformats.org/drawingml/2006/picture">
+                <pic:pic xmlns:pic="http://schemas.openxmlformats.org/drawingml/2006/picture">
+                  <pic:nvPicPr>
+                    <pic:cNvPr id="1" name=""/>
+                    <pic:cNvPicPr/>
+                  </pic:nvPicPr>
+                  <pic:blipFill>
+                    <a:blip r:embed="rId8"/>
+                    <a:stretch>
+                      <a:fillRect/>
+                    </a:stretch>
+                  </pic:blipFill>
+                  <pic:spPr>
+                    <a:xfrm>
+                      <a:off x="0" y="0"/>
+                      <a:ext cx="5943600" cy="4105275"/>
+                    </a:xfrm>
+                    <a:prstGeom prst="rect">
+                      <a:avLst/>
+                    </a:prstGeom>
+                  </pic:spPr>
+                </pic:pic>
+              </a:graphicData>
+            </a:graphic>
+          </wp:inline>
+        </w:drawing>
+      </w:r>
+    </w:p>
+    <w:p>
+      <w:pPr>
+        <w:jc w:val="center"/>
+        <w:rPr>
+          <w:b/>
+          <w:bCs/>
+        </w:rPr>
+      </w:pPr>
+      <w:r>
+        <w:rPr>
+          <w:b/>
+          <w:bCs/>
+        </w:rPr>
+        <w:t xml:space="preserve">Figure 3: Implementation of </w:t>
+      </w:r>
+      <w:r>
+        <w:rPr>
+          <w:b/>
+          <w:bCs/>
+        </w:rPr>
+        <w:t>Exhaustive Key Search (Brute Force)</w:t>
+      </w:r>
+    </w:p>
+    <w:p>
+      <w:r>
+        <w:t xml:space="preserve">After the nested for loop, we stop the system clock and compute the elapsed time to recover correct key as shown in Figure 4. </w:t>
+      </w:r>
+    </w:p>
+    <w:p>
+      <w:r>
+        <w:rPr>
+          <w:noProof/>
+        </w:rPr>
+        <w:drawing>
+          <wp:inline distT="0" distB="0" distL="0" distR="0" wp14:anchorId="5DDA90E3" wp14:editId="209C354D">
+            <wp:extent cx="5943600" cy="760095"/>
+            <wp:effectExtent l="0" t="0" r="0" b="1905"/>
+            <wp:docPr id="6" name="Picture 6"/>
+            <wp:cNvGraphicFramePr>
+              <a:graphicFrameLocks xmlns:a="http://schemas.openxmlformats.org/drawingml/2006/main" noChangeAspect="1"/>
+            </wp:cNvGraphicFramePr>
+            <a:graphic xmlns:a="http://schemas.openxmlformats.org/drawingml/2006/main">
+              <a:graphicData uri="http://schemas.openxmlformats.org/drawingml/2006/picture">
+                <pic:pic xmlns:pic="http://schemas.openxmlformats.org/drawingml/2006/picture">
+                  <pic:nvPicPr>
+                    <pic:cNvPr id="1" name=""/>
+                    <pic:cNvPicPr/>
+                  </pic:nvPicPr>
+                  <pic:blipFill>
+                    <a:blip r:embed="rId9"/>
+                    <a:stretch>
+                      <a:fillRect/>
+                    </a:stretch>
+                  </pic:blipFill>
+                  <pic:spPr>
+                    <a:xfrm>
+                      <a:off x="0" y="0"/>
+                      <a:ext cx="5943600" cy="760095"/>
+                    </a:xfrm>
+                    <a:prstGeom prst="rect">
+                      <a:avLst/>
+                    </a:prstGeom>
+                  </pic:spPr>
+                </pic:pic>
+              </a:graphicData>
+            </a:graphic>
+          </wp:inline>
+        </w:drawing>
+      </w:r>
+    </w:p>
+    <w:p>
+      <w:pPr>
+        <w:jc w:val="center"/>
+        <w:rPr>
+          <w:b/>
+          <w:bCs/>
+        </w:rPr>
+      </w:pPr>
+      <w:r>
+        <w:rPr>
+          <w:b/>
+          <w:bCs/>
+        </w:rPr>
+        <w:t xml:space="preserve">Figure 4: Stopping system </w:t>
+      </w:r>
+      <w:proofErr w:type="gramStart"/>
+      <w:r>
+        <w:rPr>
+          <w:b/>
+          <w:bCs/>
+        </w:rPr>
+        <w:t>clock</w:t>
+      </w:r>
+      <w:proofErr w:type="gramEnd"/>
+    </w:p>
+    <w:p>
+      <w:r>
+        <w:lastRenderedPageBreak/>
+        <w:t xml:space="preserve">Figure </w:t>
+      </w:r>
+      <w:r>
+        <w:t>5</w:t>
+      </w:r>
+      <w:r>
+        <w:t xml:space="preserve"> contains the code to calculate the percentage of recovered text based on standard </w:t>
+      </w:r>
+      <w:r>
+        <w:t>alphanumeric English characters or basic punctuation</w:t>
+      </w:r>
+      <w:r>
+        <w:t xml:space="preserve">s. </w:t>
+      </w:r>
+      <w:r>
+        <w:t xml:space="preserve">We have implemented a for loop to iterate through the recovered text per character and checks if it satisfies the following ASCII codes. These ASCII codes represents alphanumeric English characters or basic punctuations. The for loop adds 1% every time it falls under specified ASCII codes. We calculate the percentage and return true if it reached 90% and false if it does not. </w:t>
+      </w:r>
+    </w:p>
+    <w:p>
+      <w:r>
+        <w:rPr>
+          <w:noProof/>
+        </w:rPr>
+        <w:drawing>
+          <wp:inline distT="0" distB="0" distL="0" distR="0" wp14:anchorId="05B9C6EF" wp14:editId="3346A334">
+            <wp:extent cx="5943600" cy="4210050"/>
+            <wp:effectExtent l="0" t="0" r="0" b="0"/>
+            <wp:docPr id="7" name="Picture 7"/>
+            <wp:cNvGraphicFramePr>
+              <a:graphicFrameLocks xmlns:a="http://schemas.openxmlformats.org/drawingml/2006/main" noChangeAspect="1"/>
+            </wp:cNvGraphicFramePr>
+            <a:graphic xmlns:a="http://schemas.openxmlformats.org/drawingml/2006/main">
+              <a:graphicData uri="http://schemas.openxmlformats.org/drawingml/2006/picture">
+                <pic:pic xmlns:pic="http://schemas.openxmlformats.org/drawingml/2006/picture">
+                  <pic:nvPicPr>
+                    <pic:cNvPr id="1" name=""/>
+                    <pic:cNvPicPr/>
+                  </pic:nvPicPr>
+                  <pic:blipFill>
+                    <a:blip r:embed="rId10"/>
+                    <a:stretch>
+                      <a:fillRect/>
+                    </a:stretch>
+                  </pic:blipFill>
+                  <pic:spPr>
+                    <a:xfrm>
+                      <a:off x="0" y="0"/>
+                      <a:ext cx="5943600" cy="4210050"/>
+                    </a:xfrm>
+                    <a:prstGeom prst="rect">
+                      <a:avLst/>
+                    </a:prstGeom>
+                  </pic:spPr>
+                </pic:pic>
+              </a:graphicData>
+            </a:graphic>
+          </wp:inline>
+        </w:drawing>
+      </w:r>
+    </w:p>
+    <w:p>
+      <w:pPr>
+        <w:jc w:val="center"/>
+        <w:rPr>
+          <w:b/>
+          <w:bCs/>
+        </w:rPr>
+      </w:pPr>
+      <w:r>
+        <w:rPr>
+          <w:b/>
+          <w:bCs/>
+        </w:rPr>
+        <w:t>Figure 5: Percentage calculation of recovered text</w:t>
+      </w:r>
+    </w:p>
+    <w:p>
+      <w:r>
+        <w:t xml:space="preserve">Figure 6 </w:t>
+      </w:r>
+      <w:r>
+        <w:t xml:space="preserve">displays and </w:t>
+      </w:r>
+      <w:r>
+        <w:t xml:space="preserve">converts the elapsed time </w:t>
+      </w:r>
+      <w:r>
+        <w:t>to seconds to satisfy the bonus points given for this project.</w:t>
+      </w:r>
+    </w:p>
+    <w:p>
+      <w:r>
+        <w:rPr>
+          <w:noProof/>
+        </w:rPr>
+        <w:drawing>
+          <wp:inline distT="0" distB="0" distL="0" distR="0" wp14:anchorId="2812D50B" wp14:editId="253237FF">
+            <wp:extent cx="5943600" cy="666750"/>
+            <wp:effectExtent l="0" t="0" r="0" b="0"/>
+            <wp:docPr id="8" name="Picture 8"/>
+            <wp:cNvGraphicFramePr>
+              <a:graphicFrameLocks xmlns:a="http://schemas.openxmlformats.org/drawingml/2006/main" noChangeAspect="1"/>
+            </wp:cNvGraphicFramePr>
+            <a:graphic xmlns:a="http://schemas.openxmlformats.org/drawingml/2006/main">
+              <a:graphicData uri="http://schemas.openxmlformats.org/drawingml/2006/picture">
+                <pic:pic xmlns:pic="http://schemas.openxmlformats.org/drawingml/2006/picture">
+                  <pic:nvPicPr>
+                    <pic:cNvPr id="1" name=""/>
+                    <pic:cNvPicPr/>
+                  </pic:nvPicPr>
+                  <pic:blipFill>
+                    <a:blip r:embed="rId11"/>
+                    <a:stretch>
+                      <a:fillRect/>
+                    </a:stretch>
+                  </pic:blipFill>
+                  <pic:spPr>
+                    <a:xfrm>
+                      <a:off x="0" y="0"/>
+                      <a:ext cx="5943600" cy="666750"/>
+                    </a:xfrm>
+                    <a:prstGeom prst="rect">
+                      <a:avLst/>
+                    </a:prstGeom>
+                  </pic:spPr>
+                </pic:pic>
+              </a:graphicData>
+            </a:graphic>
+          </wp:inline>
+        </w:drawing>
+      </w:r>
+    </w:p>
+    <w:p>
+      <w:pPr>
+        <w:jc w:val="center"/>
+        <w:rPr>
+          <w:b/>
+          <w:bCs/>
+        </w:rPr>
+      </w:pPr>
+      <w:r>
+        <w:rPr>
+          <w:b/>
+          <w:bCs/>
+        </w:rPr>
+        <w:t>Figure 6: Display and conversion of elapsed time</w:t>
+      </w:r>
+    </w:p>
+    <w:p>
+      <w:pPr>
+        <w:jc w:val="center"/>
+        <w:rPr>
+          <w:b/>
+          <w:bCs/>
+        </w:rPr>
+      </w:pPr>
+    </w:p>
+    <w:p>
+      <w:pPr>
+        <w:pStyle w:val="Heading1"/>
+      </w:pPr>
+      <w:r>
+        <w:lastRenderedPageBreak/>
         <w:t>The Work</w:t>
       </w:r>
       <w:r>
@@ -557,7 +1094,19 @@
         <w:t>0000</w:t>
       </w:r>
       <w:r>
-        <w:t>” to “zzzz.” Each time it did this, it would scan through the output to determine the percentage of the results that could be interpreted as standard alphanumeric English characters or basic punctuation. When this percentage reached at least 90%, we would stop and print the output. The results of these operations are shown in Figures 1 and 2.</w:t>
+        <w:t xml:space="preserve">” to “zzzz.” Each time it did this, it would scan through the output to determine the percentage of the results that could be interpreted as standard alphanumeric English characters or basic punctuation. When this percentage reached at least 90%, we would stop and print the output. The results of these operations are shown in Figures </w:t>
+      </w:r>
+      <w:r>
+        <w:t>7</w:t>
+      </w:r>
+      <w:r>
+        <w:t xml:space="preserve"> and </w:t>
+      </w:r>
+      <w:r>
+        <w:t>8</w:t>
+      </w:r>
+      <w:r>
+        <w:t>.</w:t>
       </w:r>
     </w:p>
     <w:p>
@@ -586,7 +1135,7 @@
                     </pic:cNvPicPr>
                   </pic:nvPicPr>
                   <pic:blipFill>
-                    <a:blip r:embed="rId6">
+                    <a:blip r:embed="rId12">
                       <a:extLst>
                         <a:ext uri="{28A0092B-C50C-407E-A947-70E740481C1C}">
                           <a14:useLocalDpi xmlns:a14="http://schemas.microsoft.com/office/drawing/2010/main" val="0"/>
@@ -626,25 +1175,7 @@
         <w:t xml:space="preserve">Figure </w:t>
       </w:r>
       <w:r>
-        <w:fldChar w:fldCharType="begin"/>
-      </w:r>
-      <w:r>
-        <w:instrText xml:space="preserve"> SEQ Figure \* ARABIC </w:instrText>
-      </w:r>
-      <w:r>
-        <w:fldChar w:fldCharType="separate"/>
-      </w:r>
-      <w:r>
-        <w:rPr>
-          <w:noProof/>
-        </w:rPr>
-        <w:t>1</w:t>
-      </w:r>
-      <w:r>
-        <w:rPr>
-          <w:noProof/>
-        </w:rPr>
-        <w:fldChar w:fldCharType="end"/>
+        <w:t>7</w:t>
       </w:r>
       <w:r>
         <w:t xml:space="preserve">: </w:t>
@@ -682,7 +1213,7 @@
                     </pic:cNvPicPr>
                   </pic:nvPicPr>
                   <pic:blipFill>
-                    <a:blip r:embed="rId7">
+                    <a:blip r:embed="rId13">
                       <a:extLst>
                         <a:ext uri="{28A0092B-C50C-407E-A947-70E740481C1C}">
                           <a14:useLocalDpi xmlns:a14="http://schemas.microsoft.com/office/drawing/2010/main" val="0"/>
@@ -722,25 +1253,7 @@
         <w:t xml:space="preserve">Figure </w:t>
       </w:r>
       <w:r>
-        <w:fldChar w:fldCharType="begin"/>
-      </w:r>
-      <w:r>
-        <w:instrText xml:space="preserve"> SEQ Figure \* ARABIC </w:instrText>
-      </w:r>
-      <w:r>
-        <w:fldChar w:fldCharType="separate"/>
-      </w:r>
-      <w:r>
-        <w:rPr>
-          <w:noProof/>
-        </w:rPr>
-        <w:t>2</w:t>
-      </w:r>
-      <w:r>
-        <w:rPr>
-          <w:noProof/>
-        </w:rPr>
-        <w:fldChar w:fldCharType="end"/>
+        <w:t>8</w:t>
       </w:r>
       <w:r>
         <w:t>: Decryption of the test file 12.e</w:t>
@@ -768,13 +1281,10 @@
         <w:t>7jfj</w:t>
       </w:r>
       <w:r>
-        <w:t xml:space="preserve">. We also completed the bonus object by </w:t>
-      </w:r>
-      <w:r>
-        <w:lastRenderedPageBreak/>
-        <w:t>calculating the elapsed time it took to find these keys via the brute force method. For convenience, these values will be recounted in Table 1.</w:t>
-      </w:r>
-    </w:p>
+        <w:t>. We also completed the bonus object by calculating the elapsed time it took to find these keys via the brute force method. For convenience, these values will be recounted in Table 1.</w:t>
+      </w:r>
+    </w:p>
+    <w:p/>
     <w:p>
       <w:pPr>
         <w:pStyle w:val="Caption"/>
@@ -783,27 +1293,14 @@
       <w:r>
         <w:t xml:space="preserve">Table </w:t>
       </w:r>
-      <w:r>
-        <w:fldChar w:fldCharType="begin"/>
-      </w:r>
-      <w:r>
-        <w:instrText xml:space="preserve"> SEQ Table \* ARABIC </w:instrText>
-      </w:r>
-      <w:r>
-        <w:fldChar w:fldCharType="separate"/>
-      </w:r>
-      <w:r>
-        <w:rPr>
-          <w:noProof/>
-        </w:rPr>
-        <w:t>1</w:t>
-      </w:r>
-      <w:r>
-        <w:rPr>
-          <w:noProof/>
-        </w:rPr>
-        <w:fldChar w:fldCharType="end"/>
-      </w:r>
+      <w:fldSimple w:instr=" SEQ Table \* ARABIC ">
+        <w:r>
+          <w:rPr>
+            <w:noProof/>
+          </w:rPr>
+          <w:t>1</w:t>
+        </w:r>
+      </w:fldSimple>
       <w:r>
         <w:t>: Complete statistics for test file decoding</w:t>
       </w:r>
@@ -985,8 +1482,8 @@
     </w:tbl>
     <w:p/>
     <w:sectPr>
-      <w:headerReference w:type="default" r:id="rId8"/>
-      <w:footerReference w:type="default" r:id="rId9"/>
+      <w:headerReference w:type="default" r:id="rId14"/>
+      <w:footerReference w:type="default" r:id="rId15"/>
       <w:pgSz w:w="12240" w:h="15840"/>
       <w:pgMar w:top="1440" w:right="1440" w:bottom="1440" w:left="1440" w:header="720" w:footer="720" w:gutter="0"/>
       <w:cols w:space="720"/>
@@ -1105,37 +1602,7 @@
         <w:szCs w:val="18"/>
         <w:shd w:val="clear" w:color="auto" w:fill="FFFFFF"/>
       </w:rPr>
-      <w:t xml:space="preserve">CEG 4750 Project </w:t>
-    </w:r>
-    <w:r>
-      <w:rPr>
-        <w:rFonts w:cstheme="minorHAnsi"/>
-        <w:color w:val="24292E"/>
-        <w:sz w:val="18"/>
-        <w:szCs w:val="18"/>
-        <w:shd w:val="clear" w:color="auto" w:fill="FFFFFF"/>
-      </w:rPr>
-      <w:t xml:space="preserve">3 </w:t>
-    </w:r>
-    <w:r>
-      <w:rPr>
-        <w:rFonts w:cstheme="minorHAnsi"/>
-        <w:color w:val="24292E"/>
-        <w:sz w:val="18"/>
-        <w:szCs w:val="18"/>
-        <w:shd w:val="clear" w:color="auto" w:fill="FFFFFF"/>
-      </w:rPr>
-      <w:t>Report</w:t>
-    </w:r>
-    <w:r>
-      <w:rPr>
-        <w:rFonts w:cstheme="minorHAnsi"/>
-        <w:color w:val="24292E"/>
-        <w:sz w:val="18"/>
-        <w:szCs w:val="18"/>
-        <w:shd w:val="clear" w:color="auto" w:fill="FFFFFF"/>
-      </w:rPr>
-      <w:t xml:space="preserve"> </w:t>
+      <w:t xml:space="preserve">CEG 4750 Project 3 Report </w:t>
     </w:r>
     <w:r>
       <w:ptab w:relativeTo="margin" w:alignment="right" w:leader="none"/>

</xml_diff>

<commit_message>
Revised the project report
I proofread the project report.
</commit_message>
<xml_diff>
--- a/Project3/Haq_Project3_Report.docx
+++ b/Project3/Haq_Project3_Report.docx
@@ -562,21 +562,56 @@
         <w:t xml:space="preserve">used </w:t>
       </w:r>
       <w:r>
+        <w:t xml:space="preserve">the </w:t>
+      </w:r>
+      <w:r>
         <w:t>aes_decode.cpp</w:t>
       </w:r>
       <w:r>
-        <w:t xml:space="preserve"> that was given with this project</w:t>
+        <w:t xml:space="preserve"> </w:t>
+      </w:r>
+      <w:r>
+        <w:t xml:space="preserve">file </w:t>
+      </w:r>
+      <w:r>
+        <w:t>that was given with this project</w:t>
       </w:r>
       <w:r>
         <w:t xml:space="preserve"> to implement brute force functionality. </w:t>
       </w:r>
-    </w:p>
-    <w:p>
-      <w:r>
-        <w:t xml:space="preserve">Figure 1 contains variable declarations that we needed to implement functionalities to satisfy the requirements for this project. </w:t>
-      </w:r>
-    </w:p>
-    <w:p>
+      <w:r>
+        <w:fldChar w:fldCharType="begin"/>
+      </w:r>
+      <w:r>
+        <w:instrText xml:space="preserve"> REF _Ref68021510 \h </w:instrText>
+      </w:r>
+      <w:r>
+        <w:fldChar w:fldCharType="separate"/>
+      </w:r>
+      <w:r>
+        <w:t xml:space="preserve">Figure </w:t>
+      </w:r>
+      <w:r>
+        <w:rPr>
+          <w:noProof/>
+        </w:rPr>
+        <w:t>1</w:t>
+      </w:r>
+      <w:r>
+        <w:fldChar w:fldCharType="end"/>
+      </w:r>
+      <w:r>
+        <w:t xml:space="preserve"> </w:t>
+      </w:r>
+      <w:r>
+        <w:t xml:space="preserve">contains variable declarations that we needed to implement functionalities to satisfy the requirements for this project. </w:t>
+      </w:r>
+    </w:p>
+    <w:p>
+      <w:pPr>
+        <w:keepNext/>
+        <w:jc w:val="center"/>
+      </w:pPr>
       <w:r>
         <w:rPr>
           <w:noProof/>
@@ -620,32 +655,95 @@
     </w:p>
     <w:p>
       <w:pPr>
+        <w:pStyle w:val="Caption"/>
+      </w:pPr>
+      <w:bookmarkStart w:id="0" w:name="_Ref68021510"/>
+      <w:r>
+        <w:t xml:space="preserve">Figure </w:t>
+      </w:r>
+      <w:fldSimple w:instr=" SEQ Figure \* ARABIC ">
+        <w:r>
+          <w:rPr>
+            <w:noProof/>
+          </w:rPr>
+          <w:t>1</w:t>
+        </w:r>
+      </w:fldSimple>
+      <w:bookmarkEnd w:id="0"/>
+      <w:r>
+        <w:t>: Declaration of variables</w:t>
+      </w:r>
+    </w:p>
+    <w:p>
+      <w:r>
+        <w:fldChar w:fldCharType="begin"/>
+      </w:r>
+      <w:r>
+        <w:instrText xml:space="preserve"> REF _Ref68021539 \h </w:instrText>
+      </w:r>
+      <w:r>
+        <w:fldChar w:fldCharType="separate"/>
+      </w:r>
+      <w:r>
+        <w:t xml:space="preserve">Figure </w:t>
+      </w:r>
+      <w:r>
+        <w:rPr>
+          <w:noProof/>
+        </w:rPr>
+        <w:t>2</w:t>
+      </w:r>
+      <w:r>
+        <w:fldChar w:fldCharType="end"/>
+      </w:r>
+      <w:r>
+        <w:t xml:space="preserve"> shows our code to</w:t>
+      </w:r>
+      <w:r>
+        <w:t xml:space="preserve"> open </w:t>
+      </w:r>
+      <w:r>
+        <w:t xml:space="preserve">the </w:t>
+      </w:r>
+      <w:r>
+        <w:t>encrypted file and the file that will contain</w:t>
+      </w:r>
+      <w:r>
+        <w:t xml:space="preserve"> the</w:t>
+      </w:r>
+      <w:r>
+        <w:t xml:space="preserve"> recovered text. </w:t>
+      </w:r>
+      <w:r>
+        <w:t>T</w:t>
+      </w:r>
+      <w:r>
+        <w:t>he last line of code contains “file1.close</w:t>
+      </w:r>
+      <w:r>
+        <w:t>,</w:t>
+      </w:r>
+      <w:r>
+        <w:t xml:space="preserve">” </w:t>
+      </w:r>
+      <w:r>
+        <w:t xml:space="preserve">which </w:t>
+      </w:r>
+      <w:r>
+        <w:t>was done to minimize the number of disk I/O</w:t>
+      </w:r>
+      <w:r>
+        <w:t xml:space="preserve"> operations</w:t>
+      </w:r>
+      <w:r>
+        <w:t xml:space="preserve">. </w:t>
+      </w:r>
+    </w:p>
+    <w:p>
+      <w:pPr>
+        <w:keepNext/>
         <w:jc w:val="center"/>
-        <w:rPr>
-          <w:b/>
-          <w:bCs/>
-        </w:rPr>
-      </w:pPr>
-      <w:r>
-        <w:rPr>
-          <w:b/>
-          <w:bCs/>
-        </w:rPr>
-        <w:t>Figure 1: Declaration of variables</w:t>
-      </w:r>
-    </w:p>
-    <w:p>
-      <w:r>
-        <w:t xml:space="preserve">Figure 2 contains opening encrypted file and the file that will contain recovered text. The last line of code contains “file1.close” </w:t>
-      </w:r>
-      <w:r>
-        <w:t xml:space="preserve">which </w:t>
-      </w:r>
-      <w:r>
-        <w:t xml:space="preserve">was done to minimize the number of disk I/O. </w:t>
-      </w:r>
-    </w:p>
-    <w:p>
+      </w:pPr>
       <w:r>
         <w:rPr>
           <w:noProof/>
@@ -689,18 +787,23 @@
     </w:p>
     <w:p>
       <w:pPr>
-        <w:jc w:val="center"/>
-        <w:rPr>
-          <w:b/>
-          <w:bCs/>
-        </w:rPr>
-      </w:pPr>
-      <w:r>
-        <w:rPr>
-          <w:b/>
-          <w:bCs/>
-        </w:rPr>
-        <w:t>Figure 2: File Input/Output</w:t>
+        <w:pStyle w:val="Caption"/>
+      </w:pPr>
+      <w:bookmarkStart w:id="1" w:name="_Ref68021539"/>
+      <w:r>
+        <w:t xml:space="preserve">Figure </w:t>
+      </w:r>
+      <w:fldSimple w:instr=" SEQ Figure \* ARABIC ">
+        <w:r>
+          <w:rPr>
+            <w:noProof/>
+          </w:rPr>
+          <w:t>2</w:t>
+        </w:r>
+      </w:fldSimple>
+      <w:bookmarkEnd w:id="1"/>
+      <w:r>
+        <w:t>: File input/output</w:t>
       </w:r>
     </w:p>
     <w:p/>
@@ -713,13 +816,79 @@
     <w:p>
       <w:r>
         <w:lastRenderedPageBreak/>
-        <w:t xml:space="preserve">Figure 3 shows how exhaustive key search was implemented. First line of code is for the bonus points to record the running time of our program to find the correct key. Our nested for loops were used to check every character that we will use to brute force </w:t>
+        <w:fldChar w:fldCharType="begin"/>
+      </w:r>
+      <w:r>
+        <w:instrText xml:space="preserve"> REF _Ref68021643 \h </w:instrText>
+      </w:r>
+      <w:r>
+        <w:fldChar w:fldCharType="separate"/>
+      </w:r>
+      <w:r>
+        <w:t xml:space="preserve">Figure </w:t>
+      </w:r>
+      <w:r>
+        <w:rPr>
+          <w:noProof/>
+        </w:rPr>
+        <w:t>3</w:t>
+      </w:r>
+      <w:r>
+        <w:fldChar w:fldCharType="end"/>
+      </w:r>
+      <w:r>
+        <w:t xml:space="preserve"> </w:t>
+      </w:r>
+      <w:r>
+        <w:t xml:space="preserve">shows </w:t>
+      </w:r>
+      <w:r>
+        <w:t>our implementation of</w:t>
+      </w:r>
+      <w:r>
+        <w:t xml:space="preserve"> exhaustive key search. </w:t>
+      </w:r>
+      <w:r>
+        <w:t>The f</w:t>
+      </w:r>
+      <w:r>
+        <w:t xml:space="preserve">irst line of code </w:t>
+      </w:r>
+      <w:r>
+        <w:t>wa</w:t>
+      </w:r>
+      <w:r>
+        <w:t xml:space="preserve">s for the bonus </w:t>
+      </w:r>
+      <w:r>
+        <w:t>assignment</w:t>
+      </w:r>
+      <w:r>
+        <w:t xml:space="preserve"> to record the running time of our program. Our nested for loops </w:t>
+      </w:r>
+      <w:r>
+        <w:t>iterate through characters</w:t>
+      </w:r>
+      <w:r>
+        <w:t xml:space="preserve"> to </w:t>
+      </w:r>
+      <w:r>
+        <w:t>find</w:t>
+      </w:r>
+      <w:r>
+        <w:t xml:space="preserve"> </w:t>
       </w:r>
       <w:r>
         <w:t xml:space="preserve">the </w:t>
       </w:r>
       <w:r>
-        <w:t>key.</w:t>
+        <w:t>key</w:t>
+      </w:r>
+      <w:r>
+        <w:t xml:space="preserve"> pattern</w:t>
+      </w:r>
+      <w:r>
+        <w:t>.</w:t>
       </w:r>
       <w:r>
         <w:t xml:space="preserve"> Each for loop goes through </w:t>
@@ -728,61 +897,64 @@
         <w:t xml:space="preserve">the combinations string </w:t>
       </w:r>
       <w:r>
-        <w:t xml:space="preserve">36 times because this is the number of characters that will be used to implement exhaustive key search. Once we have a </w:t>
-      </w:r>
-      <w:proofErr w:type="gramStart"/>
-      <w:r>
-        <w:t>key</w:t>
-      </w:r>
-      <w:proofErr w:type="gramEnd"/>
-      <w:r>
-        <w:t xml:space="preserve"> we will pass it into </w:t>
-      </w:r>
-      <w:proofErr w:type="spellStart"/>
-      <w:r>
-        <w:t>aes_decode</w:t>
-      </w:r>
-      <w:proofErr w:type="spellEnd"/>
-      <w:r>
-        <w:t xml:space="preserve"> function</w:t>
-      </w:r>
-      <w:r>
-        <w:t>, along with the ciphertext</w:t>
-      </w:r>
-      <w:r>
-        <w:t xml:space="preserve"> to </w:t>
-      </w:r>
-      <w:r>
-        <w:t>decode</w:t>
-      </w:r>
-      <w:r>
-        <w:t xml:space="preserve"> it. After that, the recovered text will be passed into </w:t>
-      </w:r>
-      <w:r>
-        <w:t>“</w:t>
-      </w:r>
-      <w:proofErr w:type="spellStart"/>
-      <w:r>
-        <w:t>percentageCalc</w:t>
-      </w:r>
-      <w:proofErr w:type="spellEnd"/>
-      <w:r>
-        <w:t>”</w:t>
-      </w:r>
-      <w:r>
-        <w:t xml:space="preserve"> function shown in Figure </w:t>
-      </w:r>
-      <w:r>
-        <w:t>5</w:t>
-      </w:r>
-      <w:r>
-        <w:t xml:space="preserve"> to check whether the recovered text file reached at least 90% of standard alphanumeric English characters or basic punctuation. If the recovered text does not reach 90%, then </w:t>
-      </w:r>
-      <w:r>
-        <w:t>recovered text is not the original plaintext and we have not successfully retrieved the right key.</w:t>
-      </w:r>
-      <w:r>
-        <w:t xml:space="preserve"> If it reaches 90%, then it means that we </w:t>
+        <w:t>36 times because</w:t>
+      </w:r>
+      <w:r>
+        <w:t xml:space="preserve"> this is the number of valid characters for the key</w:t>
+      </w:r>
+      <w:r>
+        <w:t>. Once we have a key</w:t>
+      </w:r>
+      <w:r>
+        <w:t>,</w:t>
+      </w:r>
+      <w:r>
+        <w:t xml:space="preserve"> we will pass it</w:t>
+      </w:r>
+      <w:r>
+        <w:t xml:space="preserve"> and the ciphertext</w:t>
+      </w:r>
+      <w:r>
+        <w:t xml:space="preserve"> to</w:t>
+      </w:r>
+      <w:r>
+        <w:t xml:space="preserve"> the</w:t>
+      </w:r>
+      <w:r>
+        <w:t xml:space="preserve"> aes_decode function. After that, the recovered text will be passed to </w:t>
+      </w:r>
+      <w:r>
+        <w:t xml:space="preserve">the </w:t>
+      </w:r>
+      <w:r>
+        <w:t xml:space="preserve">percentageCalc function to check whether </w:t>
+      </w:r>
+      <w:r>
+        <w:t xml:space="preserve">at least 90% of </w:t>
+      </w:r>
+      <w:r>
+        <w:t xml:space="preserve">the recovered text file </w:t>
+      </w:r>
+      <w:r>
+        <w:t>represents</w:t>
+      </w:r>
+      <w:r>
+        <w:t xml:space="preserve"> standard alphanumeric English characters or basic punctuation. If the recovered text does not reach 90%, </w:t>
+      </w:r>
+      <w:r>
+        <w:t>the program decides it</w:t>
+      </w:r>
+      <w:r>
+        <w:t xml:space="preserve"> is not the original plaintext and we have not successfully retrieved the key.</w:t>
+      </w:r>
+      <w:r>
+        <w:t xml:space="preserve"> If it </w:t>
+      </w:r>
+      <w:r>
+        <w:t xml:space="preserve">does </w:t>
+      </w:r>
+      <w:r>
+        <w:t xml:space="preserve">reach 90%, then it means that we </w:t>
       </w:r>
       <w:r>
         <w:t xml:space="preserve">have </w:t>
@@ -802,11 +974,12 @@
       <w:r>
         <w:t>.</w:t>
       </w:r>
-      <w:r>
-        <w:t xml:space="preserve"> </w:t>
-      </w:r>
-    </w:p>
-    <w:p>
+    </w:p>
+    <w:p>
+      <w:pPr>
+        <w:keepNext/>
+        <w:jc w:val="center"/>
+      </w:pPr>
       <w:r>
         <w:rPr>
           <w:noProof/>
@@ -850,33 +1023,59 @@
     </w:p>
     <w:p>
       <w:pPr>
+        <w:pStyle w:val="Caption"/>
+      </w:pPr>
+      <w:bookmarkStart w:id="2" w:name="_Ref68021643"/>
+      <w:r>
+        <w:t xml:space="preserve">Figure </w:t>
+      </w:r>
+      <w:fldSimple w:instr=" SEQ Figure \* ARABIC ">
+        <w:r>
+          <w:rPr>
+            <w:noProof/>
+          </w:rPr>
+          <w:t>3</w:t>
+        </w:r>
+      </w:fldSimple>
+      <w:bookmarkEnd w:id="2"/>
+      <w:r>
+        <w:t>: Implementation of exhaustive key search via brute force</w:t>
+      </w:r>
+    </w:p>
+    <w:p>
+      <w:r>
+        <w:t xml:space="preserve">After the nested for loop, we stop the system clock and compute the elapsed time to recover correct key as shown in </w:t>
+      </w:r>
+      <w:r>
+        <w:fldChar w:fldCharType="begin"/>
+      </w:r>
+      <w:r>
+        <w:instrText xml:space="preserve"> REF _Ref68021923 \h </w:instrText>
+      </w:r>
+      <w:r>
+        <w:fldChar w:fldCharType="separate"/>
+      </w:r>
+      <w:r>
+        <w:t xml:space="preserve">Figure </w:t>
+      </w:r>
+      <w:r>
+        <w:rPr>
+          <w:noProof/>
+        </w:rPr>
+        <w:t>4</w:t>
+      </w:r>
+      <w:r>
+        <w:fldChar w:fldCharType="end"/>
+      </w:r>
+      <w:r>
+        <w:t xml:space="preserve">. </w:t>
+      </w:r>
+    </w:p>
+    <w:p>
+      <w:pPr>
+        <w:keepNext/>
         <w:jc w:val="center"/>
-        <w:rPr>
-          <w:b/>
-          <w:bCs/>
-        </w:rPr>
-      </w:pPr>
-      <w:r>
-        <w:rPr>
-          <w:b/>
-          <w:bCs/>
-        </w:rPr>
-        <w:t xml:space="preserve">Figure 3: Implementation of </w:t>
-      </w:r>
-      <w:r>
-        <w:rPr>
-          <w:b/>
-          <w:bCs/>
-        </w:rPr>
-        <w:t>Exhaustive Key Search (Brute Force)</w:t>
-      </w:r>
-    </w:p>
-    <w:p>
-      <w:r>
-        <w:t xml:space="preserve">After the nested for loop, we stop the system clock and compute the elapsed time to recover correct key as shown in Figure 4. </w:t>
-      </w:r>
-    </w:p>
-    <w:p>
+      </w:pPr>
       <w:r>
         <w:rPr>
           <w:noProof/>
@@ -920,36 +1119,141 @@
     </w:p>
     <w:p>
       <w:pPr>
+        <w:pStyle w:val="Caption"/>
+      </w:pPr>
+      <w:bookmarkStart w:id="3" w:name="_Ref68021923"/>
+      <w:r>
+        <w:t xml:space="preserve">Figure </w:t>
+      </w:r>
+      <w:fldSimple w:instr=" SEQ Figure \* ARABIC ">
+        <w:r>
+          <w:rPr>
+            <w:noProof/>
+          </w:rPr>
+          <w:t>4</w:t>
+        </w:r>
+      </w:fldSimple>
+      <w:bookmarkEnd w:id="3"/>
+      <w:r>
+        <w:t>: Stopping the system clock to facilitate counting the elapsed time</w:t>
+      </w:r>
+    </w:p>
+    <w:p>
+      <w:r>
+        <w:lastRenderedPageBreak/>
+        <w:fldChar w:fldCharType="begin"/>
+      </w:r>
+      <w:r>
+        <w:instrText xml:space="preserve"> REF _Ref68021972 \h </w:instrText>
+      </w:r>
+      <w:r>
+        <w:fldChar w:fldCharType="separate"/>
+      </w:r>
+      <w:r>
+        <w:t xml:space="preserve">Figure </w:t>
+      </w:r>
+      <w:r>
+        <w:rPr>
+          <w:noProof/>
+        </w:rPr>
+        <w:t>5</w:t>
+      </w:r>
+      <w:r>
+        <w:fldChar w:fldCharType="end"/>
+      </w:r>
+      <w:r>
+        <w:t xml:space="preserve"> </w:t>
+      </w:r>
+      <w:r>
+        <w:t xml:space="preserve">contains the code </w:t>
+      </w:r>
+      <w:r>
+        <w:t>that</w:t>
+      </w:r>
+      <w:r>
+        <w:t xml:space="preserve"> calculate</w:t>
+      </w:r>
+      <w:r>
+        <w:t>s</w:t>
+      </w:r>
+      <w:r>
+        <w:t xml:space="preserve"> the percentage of recovered text </w:t>
+      </w:r>
+      <w:r>
+        <w:t>representing</w:t>
+      </w:r>
+      <w:r>
+        <w:t xml:space="preserve"> standard alphanumeric English characters or basic punctuation</w:t>
+      </w:r>
+      <w:r>
+        <w:t xml:space="preserve"> symbols</w:t>
+      </w:r>
+      <w:r>
+        <w:t xml:space="preserve">. </w:t>
+      </w:r>
+      <w:r>
+        <w:t xml:space="preserve">We implemented a for loop to iterate through the recovered text per character and check if it satisfies </w:t>
+      </w:r>
+      <w:r>
+        <w:t xml:space="preserve">certain </w:t>
+      </w:r>
+      <w:r>
+        <w:t>ASCII codes</w:t>
+      </w:r>
+      <w:r>
+        <w:t xml:space="preserve"> corresponding with the valid characters and symbols. </w:t>
+      </w:r>
+      <w:r>
+        <w:t>The for loop adds 1</w:t>
+      </w:r>
+      <w:r>
+        <w:t xml:space="preserve"> percentage point</w:t>
+      </w:r>
+      <w:r>
+        <w:t xml:space="preserve"> every time </w:t>
+      </w:r>
+      <w:r>
+        <w:t>a symbol</w:t>
+      </w:r>
+      <w:r>
+        <w:t xml:space="preserve"> falls under</w:t>
+      </w:r>
+      <w:r>
+        <w:t xml:space="preserve"> the</w:t>
+      </w:r>
+      <w:r>
+        <w:t xml:space="preserve"> specified ASCII codes. </w:t>
+      </w:r>
+      <w:r>
+        <w:t xml:space="preserve">When finished, it </w:t>
+      </w:r>
+      <w:r>
+        <w:t>calculate</w:t>
+      </w:r>
+      <w:r>
+        <w:t>s</w:t>
+      </w:r>
+      <w:r>
+        <w:t xml:space="preserve"> the percentage and return true</w:t>
+      </w:r>
+      <w:r>
+        <w:t>s</w:t>
+      </w:r>
+      <w:r>
+        <w:t xml:space="preserve"> if it reached 90%</w:t>
+      </w:r>
+      <w:r>
+        <w:t>.</w:t>
+      </w:r>
+      <w:r>
+        <w:t xml:space="preserve"> </w:t>
+      </w:r>
+    </w:p>
+    <w:p>
+      <w:pPr>
+        <w:keepNext/>
         <w:jc w:val="center"/>
-        <w:rPr>
-          <w:b/>
-          <w:bCs/>
-        </w:rPr>
-      </w:pPr>
-      <w:r>
-        <w:rPr>
-          <w:b/>
-          <w:bCs/>
-        </w:rPr>
-        <w:t>Figure 4: Stopping system clock</w:t>
-      </w:r>
-    </w:p>
-    <w:p>
-      <w:r>
-        <w:lastRenderedPageBreak/>
-        <w:t xml:space="preserve">Figure </w:t>
-      </w:r>
-      <w:r>
-        <w:t>5</w:t>
-      </w:r>
-      <w:r>
-        <w:t xml:space="preserve"> contains the code to calculate the percentage of recovered text based on standard alphanumeric English characters or basic punctuations. </w:t>
-      </w:r>
-      <w:r>
-        <w:t xml:space="preserve">We have implemented a for loop to iterate through the recovered text per character and checks if it satisfies the following ASCII codes. These ASCII codes represents alphanumeric English characters or basic punctuations. The for loop adds 1 every time it falls under specified ASCII codes. We calculate the percentage and return true if it reached 90% and false if it does not. </w:t>
-      </w:r>
-    </w:p>
-    <w:p>
+      </w:pPr>
       <w:r>
         <w:rPr>
           <w:noProof/>
@@ -993,35 +1297,74 @@
     </w:p>
     <w:p>
       <w:pPr>
+        <w:pStyle w:val="Caption"/>
+      </w:pPr>
+      <w:bookmarkStart w:id="4" w:name="_Ref68021972"/>
+      <w:r>
+        <w:t xml:space="preserve">Figure </w:t>
+      </w:r>
+      <w:fldSimple w:instr=" SEQ Figure \* ARABIC ">
+        <w:r>
+          <w:rPr>
+            <w:noProof/>
+          </w:rPr>
+          <w:t>5</w:t>
+        </w:r>
+      </w:fldSimple>
+      <w:bookmarkEnd w:id="4"/>
+      <w:r>
+        <w:t>: Analysis of the percentage of recovered text that represents standard English characters</w:t>
+      </w:r>
+    </w:p>
+    <w:p>
+      <w:r>
+        <w:t xml:space="preserve">The code presented in </w:t>
+      </w:r>
+      <w:r>
+        <w:fldChar w:fldCharType="begin"/>
+      </w:r>
+      <w:r>
+        <w:instrText xml:space="preserve"> REF _Ref68022159 \h </w:instrText>
+      </w:r>
+      <w:r>
+        <w:fldChar w:fldCharType="separate"/>
+      </w:r>
+      <w:r>
+        <w:t xml:space="preserve">Figure </w:t>
+      </w:r>
+      <w:r>
+        <w:rPr>
+          <w:noProof/>
+        </w:rPr>
+        <w:t>6</w:t>
+      </w:r>
+      <w:r>
+        <w:fldChar w:fldCharType="end"/>
+      </w:r>
+      <w:r>
+        <w:t xml:space="preserve"> </w:t>
+      </w:r>
+      <w:r>
+        <w:t xml:space="preserve">displays and </w:t>
+      </w:r>
+      <w:r>
+        <w:t xml:space="preserve">converts the elapsed time </w:t>
+      </w:r>
+      <w:r>
+        <w:t>to seconds to satisfy the bonus point</w:t>
+      </w:r>
+      <w:r>
+        <w:t xml:space="preserve"> requirement</w:t>
+      </w:r>
+      <w:r>
+        <w:t xml:space="preserve"> given for this project.</w:t>
+      </w:r>
+    </w:p>
+    <w:p>
+      <w:pPr>
+        <w:keepNext/>
         <w:jc w:val="center"/>
-        <w:rPr>
-          <w:b/>
-          <w:bCs/>
-        </w:rPr>
-      </w:pPr>
-      <w:r>
-        <w:rPr>
-          <w:b/>
-          <w:bCs/>
-        </w:rPr>
-        <w:t>Figure 5: Percentage calculation of recovered text</w:t>
-      </w:r>
-    </w:p>
-    <w:p>
-      <w:r>
-        <w:t xml:space="preserve">Figure 6 </w:t>
-      </w:r>
-      <w:r>
-        <w:t xml:space="preserve">displays and </w:t>
-      </w:r>
-      <w:r>
-        <w:t xml:space="preserve">converts the elapsed time </w:t>
-      </w:r>
-      <w:r>
-        <w:t>to seconds to satisfy the bonus points given for this project.</w:t>
-      </w:r>
-    </w:p>
-    <w:p>
+      </w:pPr>
       <w:r>
         <w:rPr>
           <w:noProof/>
@@ -1065,67 +1408,116 @@
     </w:p>
     <w:p>
       <w:pPr>
+        <w:pStyle w:val="Caption"/>
+      </w:pPr>
+      <w:bookmarkStart w:id="5" w:name="_Ref68022159"/>
+      <w:r>
+        <w:t xml:space="preserve">Figure </w:t>
+      </w:r>
+      <w:fldSimple w:instr=" SEQ Figure \* ARABIC ">
+        <w:r>
+          <w:rPr>
+            <w:noProof/>
+          </w:rPr>
+          <w:t>6</w:t>
+        </w:r>
+      </w:fldSimple>
+      <w:bookmarkEnd w:id="5"/>
+      <w:r>
+        <w:t>: Display and conversion of elapsed time</w:t>
+      </w:r>
+    </w:p>
+    <w:p>
+      <w:pPr>
+        <w:rPr>
+          <w:rFonts w:asciiTheme="majorHAnsi" w:eastAsiaTheme="majorEastAsia" w:hAnsiTheme="majorHAnsi" w:cstheme="majorBidi"/>
+          <w:color w:val="2F5496" w:themeColor="accent1" w:themeShade="BF"/>
+          <w:sz w:val="32"/>
+          <w:szCs w:val="32"/>
+        </w:rPr>
+      </w:pPr>
+      <w:r>
+        <w:br w:type="page"/>
+      </w:r>
+    </w:p>
+    <w:p>
+      <w:pPr>
+        <w:pStyle w:val="Heading1"/>
+      </w:pPr>
+      <w:r>
+        <w:lastRenderedPageBreak/>
+        <w:t xml:space="preserve">The </w:t>
+      </w:r>
+      <w:r>
+        <w:t>Result</w:t>
+      </w:r>
+    </w:p>
+    <w:p>
+      <w:r>
+        <w:t>Our program was designed to iterate through all possible combinations of the 16-bit subkey from “</w:t>
+      </w:r>
+      <w:r>
+        <w:t>0000</w:t>
+      </w:r>
+      <w:r>
+        <w:t xml:space="preserve">” to “zzzz.” Each time it did this, it would scan through the output to determine the percentage of the results that could be interpreted as standard alphanumeric English characters or basic punctuation. When this percentage reached at least 90%, we would stop and print the output. The results of these operations are shown in </w:t>
+      </w:r>
+      <w:r>
+        <w:fldChar w:fldCharType="begin"/>
+      </w:r>
+      <w:r>
+        <w:instrText xml:space="preserve"> REF _Ref68022297 \h </w:instrText>
+      </w:r>
+      <w:r>
+        <w:fldChar w:fldCharType="separate"/>
+      </w:r>
+      <w:r>
+        <w:t xml:space="preserve">Figure </w:t>
+      </w:r>
+      <w:r>
+        <w:rPr>
+          <w:noProof/>
+        </w:rPr>
+        <w:t>7</w:t>
+      </w:r>
+      <w:r>
+        <w:fldChar w:fldCharType="end"/>
+      </w:r>
+      <w:r>
+        <w:t xml:space="preserve"> </w:t>
+      </w:r>
+      <w:r>
+        <w:t xml:space="preserve">and </w:t>
+      </w:r>
+      <w:r>
+        <w:fldChar w:fldCharType="begin"/>
+      </w:r>
+      <w:r>
+        <w:instrText xml:space="preserve"> REF _Ref68022305 \h </w:instrText>
+      </w:r>
+      <w:r>
+        <w:fldChar w:fldCharType="separate"/>
+      </w:r>
+      <w:r>
+        <w:t xml:space="preserve">Figure </w:t>
+      </w:r>
+      <w:r>
+        <w:rPr>
+          <w:noProof/>
+        </w:rPr>
+        <w:t>8</w:t>
+      </w:r>
+      <w:r>
+        <w:fldChar w:fldCharType="end"/>
+      </w:r>
+      <w:r>
+        <w:t>.</w:t>
+      </w:r>
+    </w:p>
+    <w:p>
+      <w:pPr>
+        <w:keepNext/>
         <w:jc w:val="center"/>
-        <w:rPr>
-          <w:b/>
-          <w:bCs/>
-        </w:rPr>
-      </w:pPr>
-      <w:r>
-        <w:rPr>
-          <w:b/>
-          <w:bCs/>
-        </w:rPr>
-        <w:t>Figure 6: Display and conversion of elapsed time</w:t>
-      </w:r>
-    </w:p>
-    <w:p>
-      <w:pPr>
-        <w:jc w:val="center"/>
-        <w:rPr>
-          <w:b/>
-          <w:bCs/>
-        </w:rPr>
-      </w:pPr>
-    </w:p>
-    <w:p>
-      <w:pPr>
-        <w:pStyle w:val="Heading1"/>
-      </w:pPr>
-      <w:r>
-        <w:lastRenderedPageBreak/>
-        <w:t>The Work</w:t>
-      </w:r>
-      <w:r>
-        <w:t xml:space="preserve"> and the Results</w:t>
-      </w:r>
-    </w:p>
-    <w:p>
-      <w:r>
-        <w:t>Our program was designed to iterate through all possible combinations of the 16-bit subkey from “</w:t>
-      </w:r>
-      <w:r>
-        <w:t>0000</w:t>
-      </w:r>
-      <w:r>
-        <w:t xml:space="preserve">” to “zzzz.” Each time it did this, it would scan through the output to determine the percentage of the results that could be interpreted as standard alphanumeric English characters or basic punctuation. When this percentage reached at least 90%, we would stop and print the output. The results of these operations are shown in Figures </w:t>
-      </w:r>
-      <w:r>
-        <w:t>7</w:t>
-      </w:r>
-      <w:r>
-        <w:t xml:space="preserve"> and </w:t>
-      </w:r>
-      <w:r>
-        <w:t>8</w:t>
-      </w:r>
-      <w:r>
-        <w:t>.</w:t>
-      </w:r>
-    </w:p>
-    <w:p>
-      <w:pPr>
-        <w:keepNext/>
       </w:pPr>
       <w:r>
         <w:rPr>
@@ -1185,12 +1577,19 @@
       <w:pPr>
         <w:pStyle w:val="Caption"/>
       </w:pPr>
+      <w:bookmarkStart w:id="6" w:name="_Ref68022297"/>
       <w:r>
         <w:t xml:space="preserve">Figure </w:t>
       </w:r>
-      <w:r>
-        <w:t>7</w:t>
-      </w:r>
+      <w:fldSimple w:instr=" SEQ Figure \* ARABIC ">
+        <w:r>
+          <w:rPr>
+            <w:noProof/>
+          </w:rPr>
+          <w:t>7</w:t>
+        </w:r>
+      </w:fldSimple>
+      <w:bookmarkEnd w:id="6"/>
       <w:r>
         <w:t xml:space="preserve">: </w:t>
       </w:r>
@@ -1204,6 +1603,7 @@
     <w:p>
       <w:pPr>
         <w:keepNext/>
+        <w:jc w:val="center"/>
       </w:pPr>
       <w:r>
         <w:rPr>
@@ -1263,14 +1663,24 @@
       <w:pPr>
         <w:pStyle w:val="Caption"/>
       </w:pPr>
+      <w:bookmarkStart w:id="7" w:name="_Ref68022305"/>
       <w:r>
         <w:t xml:space="preserve">Figure </w:t>
       </w:r>
-      <w:r>
-        <w:t>8</w:t>
-      </w:r>
-      <w:r>
-        <w:t>: Decryption of the test file 12.e</w:t>
+      <w:fldSimple w:instr=" SEQ Figure \* ARABIC ">
+        <w:r>
+          <w:rPr>
+            <w:noProof/>
+          </w:rPr>
+          <w:t>8</w:t>
+        </w:r>
+      </w:fldSimple>
+      <w:bookmarkEnd w:id="7"/>
+      <w:r>
+        <w:t xml:space="preserve">: </w:t>
+      </w:r>
+      <w:r>
+        <w:t>Decryption of the test file 12.e</w:t>
       </w:r>
     </w:p>
     <w:p>
@@ -1295,39 +1705,51 @@
         <w:t>7jfj</w:t>
       </w:r>
       <w:r>
-        <w:t>. We also completed the bonus object by calculating the elapsed time it took to find these keys via the brute force method. For convenience, these values will be recounted in Table 1.</w:t>
-      </w:r>
-    </w:p>
-    <w:p/>
+        <w:t xml:space="preserve">. We also completed the bonus object by calculating the elapsed time it took to find these keys via the brute force method. For convenience, these values will be recounted in </w:t>
+      </w:r>
+      <w:r>
+        <w:fldChar w:fldCharType="begin"/>
+      </w:r>
+      <w:r>
+        <w:instrText xml:space="preserve"> REF _Ref68022343 \h </w:instrText>
+      </w:r>
+      <w:r>
+        <w:fldChar w:fldCharType="separate"/>
+      </w:r>
+      <w:r>
+        <w:t xml:space="preserve">Table </w:t>
+      </w:r>
+      <w:r>
+        <w:rPr>
+          <w:noProof/>
+        </w:rPr>
+        <w:t>1</w:t>
+      </w:r>
+      <w:r>
+        <w:fldChar w:fldCharType="end"/>
+      </w:r>
+      <w:r>
+        <w:t>.</w:t>
+      </w:r>
+    </w:p>
     <w:p>
       <w:pPr>
         <w:pStyle w:val="Caption"/>
         <w:keepNext/>
       </w:pPr>
+      <w:bookmarkStart w:id="8" w:name="_Ref68022343"/>
       <w:r>
         <w:t xml:space="preserve">Table </w:t>
       </w:r>
-      <w:r>
-        <w:fldChar w:fldCharType="begin"/>
-      </w:r>
-      <w:r>
-        <w:instrText xml:space="preserve"> SEQ Table \* ARABIC </w:instrText>
-      </w:r>
-      <w:r>
-        <w:fldChar w:fldCharType="separate"/>
-      </w:r>
-      <w:r>
-        <w:rPr>
-          <w:noProof/>
-        </w:rPr>
-        <w:t>1</w:t>
-      </w:r>
-      <w:r>
-        <w:rPr>
-          <w:noProof/>
-        </w:rPr>
-        <w:fldChar w:fldCharType="end"/>
-      </w:r>
+      <w:fldSimple w:instr=" SEQ Table \* ARABIC ">
+        <w:r>
+          <w:rPr>
+            <w:noProof/>
+          </w:rPr>
+          <w:t>1</w:t>
+        </w:r>
+      </w:fldSimple>
+      <w:bookmarkEnd w:id="8"/>
       <w:r>
         <w:t>: Complete statistics for test file decoding</w:t>
       </w:r>

</xml_diff>

<commit_message>
One last quick change
</commit_message>
<xml_diff>
--- a/Project3/Haq_Project3_Report.docx
+++ b/Project3/Haq_Project3_Report.docx
@@ -524,6 +524,9 @@
       </w:tr>
     </w:tbl>
     <w:p>
+      <w:pPr>
+        <w:spacing w:before="240"/>
+      </w:pPr>
       <w:r>
         <w:t>As a result, we chose to use test files 02.e and 12.e in our program.</w:t>
       </w:r>
@@ -661,14 +664,27 @@
       <w:r>
         <w:t xml:space="preserve">Figure </w:t>
       </w:r>
-      <w:fldSimple w:instr=" SEQ Figure \* ARABIC ">
-        <w:r>
-          <w:rPr>
-            <w:noProof/>
-          </w:rPr>
-          <w:t>1</w:t>
-        </w:r>
-      </w:fldSimple>
+      <w:r>
+        <w:fldChar w:fldCharType="begin"/>
+      </w:r>
+      <w:r>
+        <w:instrText xml:space="preserve"> SEQ Figure \* ARABIC </w:instrText>
+      </w:r>
+      <w:r>
+        <w:fldChar w:fldCharType="separate"/>
+      </w:r>
+      <w:r>
+        <w:rPr>
+          <w:noProof/>
+        </w:rPr>
+        <w:t>1</w:t>
+      </w:r>
+      <w:r>
+        <w:rPr>
+          <w:noProof/>
+        </w:rPr>
+        <w:fldChar w:fldCharType="end"/>
+      </w:r>
       <w:bookmarkEnd w:id="0"/>
       <w:r>
         <w:t>: Declaration of variables</w:t>
@@ -793,14 +809,27 @@
       <w:r>
         <w:t xml:space="preserve">Figure </w:t>
       </w:r>
-      <w:fldSimple w:instr=" SEQ Figure \* ARABIC ">
-        <w:r>
-          <w:rPr>
-            <w:noProof/>
-          </w:rPr>
-          <w:t>2</w:t>
-        </w:r>
-      </w:fldSimple>
+      <w:r>
+        <w:fldChar w:fldCharType="begin"/>
+      </w:r>
+      <w:r>
+        <w:instrText xml:space="preserve"> SEQ Figure \* ARABIC </w:instrText>
+      </w:r>
+      <w:r>
+        <w:fldChar w:fldCharType="separate"/>
+      </w:r>
+      <w:r>
+        <w:rPr>
+          <w:noProof/>
+        </w:rPr>
+        <w:t>2</w:t>
+      </w:r>
+      <w:r>
+        <w:rPr>
+          <w:noProof/>
+        </w:rPr>
+        <w:fldChar w:fldCharType="end"/>
+      </w:r>
       <w:bookmarkEnd w:id="1"/>
       <w:r>
         <w:t>: File input/output</w:t>
@@ -1029,14 +1058,27 @@
       <w:r>
         <w:t xml:space="preserve">Figure </w:t>
       </w:r>
-      <w:fldSimple w:instr=" SEQ Figure \* ARABIC ">
-        <w:r>
-          <w:rPr>
-            <w:noProof/>
-          </w:rPr>
-          <w:t>3</w:t>
-        </w:r>
-      </w:fldSimple>
+      <w:r>
+        <w:fldChar w:fldCharType="begin"/>
+      </w:r>
+      <w:r>
+        <w:instrText xml:space="preserve"> SEQ Figure \* ARABIC </w:instrText>
+      </w:r>
+      <w:r>
+        <w:fldChar w:fldCharType="separate"/>
+      </w:r>
+      <w:r>
+        <w:rPr>
+          <w:noProof/>
+        </w:rPr>
+        <w:t>3</w:t>
+      </w:r>
+      <w:r>
+        <w:rPr>
+          <w:noProof/>
+        </w:rPr>
+        <w:fldChar w:fldCharType="end"/>
+      </w:r>
       <w:bookmarkEnd w:id="2"/>
       <w:r>
         <w:t>: Implementation of exhaustive key search via brute force</w:t>
@@ -1125,14 +1167,27 @@
       <w:r>
         <w:t xml:space="preserve">Figure </w:t>
       </w:r>
-      <w:fldSimple w:instr=" SEQ Figure \* ARABIC ">
-        <w:r>
-          <w:rPr>
-            <w:noProof/>
-          </w:rPr>
-          <w:t>4</w:t>
-        </w:r>
-      </w:fldSimple>
+      <w:r>
+        <w:fldChar w:fldCharType="begin"/>
+      </w:r>
+      <w:r>
+        <w:instrText xml:space="preserve"> SEQ Figure \* ARABIC </w:instrText>
+      </w:r>
+      <w:r>
+        <w:fldChar w:fldCharType="separate"/>
+      </w:r>
+      <w:r>
+        <w:rPr>
+          <w:noProof/>
+        </w:rPr>
+        <w:t>4</w:t>
+      </w:r>
+      <w:r>
+        <w:rPr>
+          <w:noProof/>
+        </w:rPr>
+        <w:fldChar w:fldCharType="end"/>
+      </w:r>
       <w:bookmarkEnd w:id="3"/>
       <w:r>
         <w:t>: Stopping the system clock to facilitate counting the elapsed time</w:t>
@@ -1303,14 +1358,27 @@
       <w:r>
         <w:t xml:space="preserve">Figure </w:t>
       </w:r>
-      <w:fldSimple w:instr=" SEQ Figure \* ARABIC ">
-        <w:r>
-          <w:rPr>
-            <w:noProof/>
-          </w:rPr>
-          <w:t>5</w:t>
-        </w:r>
-      </w:fldSimple>
+      <w:r>
+        <w:fldChar w:fldCharType="begin"/>
+      </w:r>
+      <w:r>
+        <w:instrText xml:space="preserve"> SEQ Figure \* ARABIC </w:instrText>
+      </w:r>
+      <w:r>
+        <w:fldChar w:fldCharType="separate"/>
+      </w:r>
+      <w:r>
+        <w:rPr>
+          <w:noProof/>
+        </w:rPr>
+        <w:t>5</w:t>
+      </w:r>
+      <w:r>
+        <w:rPr>
+          <w:noProof/>
+        </w:rPr>
+        <w:fldChar w:fldCharType="end"/>
+      </w:r>
       <w:bookmarkEnd w:id="4"/>
       <w:r>
         <w:t>: Analysis of the percentage of recovered text that represents standard English characters</w:t>
@@ -1414,14 +1482,27 @@
       <w:r>
         <w:t xml:space="preserve">Figure </w:t>
       </w:r>
-      <w:fldSimple w:instr=" SEQ Figure \* ARABIC ">
-        <w:r>
-          <w:rPr>
-            <w:noProof/>
-          </w:rPr>
-          <w:t>6</w:t>
-        </w:r>
-      </w:fldSimple>
+      <w:r>
+        <w:fldChar w:fldCharType="begin"/>
+      </w:r>
+      <w:r>
+        <w:instrText xml:space="preserve"> SEQ Figure \* ARABIC </w:instrText>
+      </w:r>
+      <w:r>
+        <w:fldChar w:fldCharType="separate"/>
+      </w:r>
+      <w:r>
+        <w:rPr>
+          <w:noProof/>
+        </w:rPr>
+        <w:t>6</w:t>
+      </w:r>
+      <w:r>
+        <w:rPr>
+          <w:noProof/>
+        </w:rPr>
+        <w:fldChar w:fldCharType="end"/>
+      </w:r>
       <w:bookmarkEnd w:id="5"/>
       <w:r>
         <w:t>: Display and conversion of elapsed time</w:t>
@@ -1581,14 +1662,27 @@
       <w:r>
         <w:t xml:space="preserve">Figure </w:t>
       </w:r>
-      <w:fldSimple w:instr=" SEQ Figure \* ARABIC ">
-        <w:r>
-          <w:rPr>
-            <w:noProof/>
-          </w:rPr>
-          <w:t>7</w:t>
-        </w:r>
-      </w:fldSimple>
+      <w:r>
+        <w:fldChar w:fldCharType="begin"/>
+      </w:r>
+      <w:r>
+        <w:instrText xml:space="preserve"> SEQ Figure \* ARABIC </w:instrText>
+      </w:r>
+      <w:r>
+        <w:fldChar w:fldCharType="separate"/>
+      </w:r>
+      <w:r>
+        <w:rPr>
+          <w:noProof/>
+        </w:rPr>
+        <w:t>7</w:t>
+      </w:r>
+      <w:r>
+        <w:rPr>
+          <w:noProof/>
+        </w:rPr>
+        <w:fldChar w:fldCharType="end"/>
+      </w:r>
       <w:bookmarkEnd w:id="6"/>
       <w:r>
         <w:t xml:space="preserve">: </w:t>
@@ -1667,20 +1761,30 @@
       <w:r>
         <w:t xml:space="preserve">Figure </w:t>
       </w:r>
-      <w:fldSimple w:instr=" SEQ Figure \* ARABIC ">
-        <w:r>
-          <w:rPr>
-            <w:noProof/>
-          </w:rPr>
-          <w:t>8</w:t>
-        </w:r>
-      </w:fldSimple>
+      <w:r>
+        <w:fldChar w:fldCharType="begin"/>
+      </w:r>
+      <w:r>
+        <w:instrText xml:space="preserve"> SEQ Figure \* ARABIC </w:instrText>
+      </w:r>
+      <w:r>
+        <w:fldChar w:fldCharType="separate"/>
+      </w:r>
+      <w:r>
+        <w:rPr>
+          <w:noProof/>
+        </w:rPr>
+        <w:t>8</w:t>
+      </w:r>
+      <w:r>
+        <w:rPr>
+          <w:noProof/>
+        </w:rPr>
+        <w:fldChar w:fldCharType="end"/>
+      </w:r>
       <w:bookmarkEnd w:id="7"/>
       <w:r>
-        <w:t xml:space="preserve">: </w:t>
-      </w:r>
-      <w:r>
-        <w:t>Decryption of the test file 12.e</w:t>
+        <w:t>: Decryption of the test file 12.e</w:t>
       </w:r>
     </w:p>
     <w:p>
@@ -1741,14 +1845,27 @@
       <w:r>
         <w:t xml:space="preserve">Table </w:t>
       </w:r>
-      <w:fldSimple w:instr=" SEQ Table \* ARABIC ">
-        <w:r>
-          <w:rPr>
-            <w:noProof/>
-          </w:rPr>
-          <w:t>1</w:t>
-        </w:r>
-      </w:fldSimple>
+      <w:r>
+        <w:fldChar w:fldCharType="begin"/>
+      </w:r>
+      <w:r>
+        <w:instrText xml:space="preserve"> SEQ Table \* ARABIC </w:instrText>
+      </w:r>
+      <w:r>
+        <w:fldChar w:fldCharType="separate"/>
+      </w:r>
+      <w:r>
+        <w:rPr>
+          <w:noProof/>
+        </w:rPr>
+        <w:t>1</w:t>
+      </w:r>
+      <w:r>
+        <w:rPr>
+          <w:noProof/>
+        </w:rPr>
+        <w:fldChar w:fldCharType="end"/>
+      </w:r>
       <w:bookmarkEnd w:id="8"/>
       <w:r>
         <w:t>: Complete statistics for test file decoding</w:t>

</xml_diff>